<commit_message>
Payment API word doc update
</commit_message>
<xml_diff>
--- a/Payment/Payment API.docx
+++ b/Payment/Payment API.docx
@@ -868,7 +868,6 @@
         </w:rPr>
       </w:pPr>
       <w:bookmarkStart w:id="1" w:name="_9gcxz4vnic98" w:colFirst="0" w:colLast="0"/>
-      <w:bookmarkStart w:id="2" w:name="_GoBack"/>
       <w:bookmarkEnd w:id="1"/>
       <w:r>
         <w:rPr>
@@ -2600,10 +2599,10 @@
           <w:szCs w:val="34"/>
         </w:rPr>
       </w:pPr>
-      <w:bookmarkStart w:id="3" w:name="_npfygk1atjsr" w:colFirst="0" w:colLast="0"/>
-      <w:bookmarkStart w:id="4" w:name="_77n0hu565jkd" w:colFirst="0" w:colLast="0"/>
+      <w:bookmarkStart w:id="2" w:name="_npfygk1atjsr" w:colFirst="0" w:colLast="0"/>
+      <w:bookmarkStart w:id="3" w:name="_77n0hu565jkd" w:colFirst="0" w:colLast="0"/>
+      <w:bookmarkEnd w:id="2"/>
       <w:bookmarkEnd w:id="3"/>
-      <w:bookmarkEnd w:id="4"/>
       <w:r>
         <w:rPr>
           <w:rFonts w:ascii="Roboto" w:eastAsia="Roboto" w:hAnsi="Roboto" w:cs="Roboto"/>
@@ -3876,8 +3875,8 @@
           <w:szCs w:val="34"/>
         </w:rPr>
       </w:pPr>
-      <w:bookmarkStart w:id="5" w:name="_op0h42vh7ev" w:colFirst="0" w:colLast="0"/>
-      <w:bookmarkEnd w:id="5"/>
+      <w:bookmarkStart w:id="4" w:name="_op0h42vh7ev" w:colFirst="0" w:colLast="0"/>
+      <w:bookmarkEnd w:id="4"/>
       <w:r>
         <w:rPr>
           <w:rFonts w:ascii="Roboto" w:eastAsia="Roboto" w:hAnsi="Roboto" w:cs="Roboto"/>
@@ -3888,10 +3887,10 @@
         <w:lastRenderedPageBreak/>
         <w:br/>
       </w:r>
-      <w:bookmarkStart w:id="6" w:name="_xb0tqt4i9uiq" w:colFirst="0" w:colLast="0"/>
-      <w:bookmarkStart w:id="7" w:name="_bhfprylptdtt" w:colFirst="0" w:colLast="0"/>
+      <w:bookmarkStart w:id="5" w:name="_xb0tqt4i9uiq" w:colFirst="0" w:colLast="0"/>
+      <w:bookmarkStart w:id="6" w:name="_bhfprylptdtt" w:colFirst="0" w:colLast="0"/>
+      <w:bookmarkEnd w:id="5"/>
       <w:bookmarkEnd w:id="6"/>
-      <w:bookmarkEnd w:id="7"/>
       <w:r>
         <w:rPr>
           <w:rFonts w:ascii="Roboto" w:eastAsia="Roboto" w:hAnsi="Roboto" w:cs="Roboto"/>
@@ -5405,8 +5404,8 @@
           <w:szCs w:val="34"/>
         </w:rPr>
       </w:pPr>
-      <w:bookmarkStart w:id="8" w:name="_j28aad5m1eau" w:colFirst="0" w:colLast="0"/>
-      <w:bookmarkEnd w:id="8"/>
+      <w:bookmarkStart w:id="7" w:name="_j28aad5m1eau" w:colFirst="0" w:colLast="0"/>
+      <w:bookmarkEnd w:id="7"/>
     </w:p>
     <w:p>
       <w:pPr>
@@ -5422,12 +5421,12 @@
           <w:szCs w:val="34"/>
         </w:rPr>
       </w:pPr>
-      <w:bookmarkStart w:id="9" w:name="_2hsmtfranpw2" w:colFirst="0" w:colLast="0"/>
-      <w:bookmarkStart w:id="10" w:name="_343p9avou1lh" w:colFirst="0" w:colLast="0"/>
-      <w:bookmarkStart w:id="11" w:name="_2khwtq36grw9" w:colFirst="0" w:colLast="0"/>
+      <w:bookmarkStart w:id="8" w:name="_2hsmtfranpw2" w:colFirst="0" w:colLast="0"/>
+      <w:bookmarkStart w:id="9" w:name="_343p9avou1lh" w:colFirst="0" w:colLast="0"/>
+      <w:bookmarkStart w:id="10" w:name="_2khwtq36grw9" w:colFirst="0" w:colLast="0"/>
+      <w:bookmarkEnd w:id="8"/>
       <w:bookmarkEnd w:id="9"/>
       <w:bookmarkEnd w:id="10"/>
-      <w:bookmarkEnd w:id="11"/>
       <w:r>
         <w:rPr>
           <w:rFonts w:ascii="Roboto" w:eastAsia="Roboto" w:hAnsi="Roboto" w:cs="Roboto"/>
@@ -5484,6 +5483,14 @@
           <w:szCs w:val="24"/>
         </w:rPr>
         <w:t>PUT /payment</w:t>
+      </w:r>
+      <w:r>
+        <w:rPr>
+          <w:rFonts w:ascii="Roboto" w:eastAsia="Roboto" w:hAnsi="Roboto" w:cs="Roboto"/>
+          <w:sz w:val="24"/>
+          <w:szCs w:val="24"/>
+        </w:rPr>
+        <w:t>s</w:t>
       </w:r>
       <w:proofErr w:type="gramStart"/>
       <w:r>
@@ -5704,6 +5711,121 @@
           <w:tcPr>
             <w:tcW w:w="1767" w:type="dxa"/>
             <w:tcBorders>
+              <w:top w:val="single" w:sz="8" w:space="0" w:color="000000"/>
+              <w:left w:val="single" w:sz="8" w:space="0" w:color="000000"/>
+              <w:bottom w:val="single" w:sz="8" w:space="0" w:color="000000"/>
+              <w:right w:val="single" w:sz="8" w:space="0" w:color="000000"/>
+            </w:tcBorders>
+            <w:tcMar>
+              <w:top w:w="100" w:type="dxa"/>
+              <w:left w:w="100" w:type="dxa"/>
+              <w:bottom w:w="100" w:type="dxa"/>
+              <w:right w:w="100" w:type="dxa"/>
+            </w:tcMar>
+          </w:tcPr>
+          <w:p>
+            <w:pPr>
+              <w:ind w:left="100"/>
+              <w:contextualSpacing w:val="0"/>
+              <w:rPr>
+                <w:rFonts w:ascii="Roboto" w:eastAsia="Roboto" w:hAnsi="Roboto" w:cs="Roboto"/>
+                <w:sz w:val="24"/>
+                <w:szCs w:val="24"/>
+              </w:rPr>
+            </w:pPr>
+            <w:proofErr w:type="spellStart"/>
+            <w:r>
+              <w:rPr>
+                <w:rFonts w:ascii="Roboto" w:eastAsia="Roboto" w:hAnsi="Roboto" w:cs="Roboto"/>
+                <w:sz w:val="24"/>
+                <w:szCs w:val="24"/>
+              </w:rPr>
+              <w:t>paymentId</w:t>
+            </w:r>
+            <w:proofErr w:type="spellEnd"/>
+          </w:p>
+        </w:tc>
+        <w:tc>
+          <w:tcPr>
+            <w:tcW w:w="2171" w:type="dxa"/>
+            <w:tcBorders>
+              <w:top w:val="single" w:sz="8" w:space="0" w:color="000000"/>
+              <w:left w:val="nil"/>
+              <w:bottom w:val="single" w:sz="8" w:space="0" w:color="000000"/>
+              <w:right w:val="single" w:sz="8" w:space="0" w:color="000000"/>
+            </w:tcBorders>
+            <w:tcMar>
+              <w:top w:w="100" w:type="dxa"/>
+              <w:left w:w="100" w:type="dxa"/>
+              <w:bottom w:w="100" w:type="dxa"/>
+              <w:right w:w="100" w:type="dxa"/>
+            </w:tcMar>
+          </w:tcPr>
+          <w:p>
+            <w:pPr>
+              <w:ind w:left="100"/>
+              <w:contextualSpacing w:val="0"/>
+              <w:rPr>
+                <w:rFonts w:ascii="Roboto" w:eastAsia="Roboto" w:hAnsi="Roboto" w:cs="Roboto"/>
+                <w:sz w:val="24"/>
+                <w:szCs w:val="24"/>
+              </w:rPr>
+            </w:pPr>
+            <w:r>
+              <w:rPr>
+                <w:rFonts w:ascii="Roboto" w:eastAsia="Roboto" w:hAnsi="Roboto" w:cs="Roboto"/>
+                <w:sz w:val="24"/>
+                <w:szCs w:val="24"/>
+              </w:rPr>
+              <w:t>String</w:t>
+            </w:r>
+          </w:p>
+        </w:tc>
+        <w:tc>
+          <w:tcPr>
+            <w:tcW w:w="5421" w:type="dxa"/>
+            <w:tcBorders>
+              <w:top w:val="single" w:sz="8" w:space="0" w:color="000000"/>
+              <w:left w:val="nil"/>
+              <w:bottom w:val="single" w:sz="8" w:space="0" w:color="000000"/>
+              <w:right w:val="single" w:sz="8" w:space="0" w:color="000000"/>
+            </w:tcBorders>
+            <w:tcMar>
+              <w:top w:w="100" w:type="dxa"/>
+              <w:left w:w="100" w:type="dxa"/>
+              <w:bottom w:w="100" w:type="dxa"/>
+              <w:right w:w="100" w:type="dxa"/>
+            </w:tcMar>
+          </w:tcPr>
+          <w:p>
+            <w:pPr>
+              <w:ind w:left="100"/>
+              <w:contextualSpacing w:val="0"/>
+              <w:rPr>
+                <w:rFonts w:ascii="Roboto" w:eastAsia="Roboto" w:hAnsi="Roboto" w:cs="Roboto"/>
+                <w:sz w:val="24"/>
+                <w:szCs w:val="24"/>
+              </w:rPr>
+            </w:pPr>
+            <w:r>
+              <w:rPr>
+                <w:rFonts w:ascii="Roboto" w:eastAsia="Roboto" w:hAnsi="Roboto" w:cs="Roboto"/>
+                <w:sz w:val="24"/>
+                <w:szCs w:val="24"/>
+              </w:rPr>
+              <w:t>Payment Id</w:t>
+            </w:r>
+          </w:p>
+        </w:tc>
+      </w:tr>
+      <w:tr>
+        <w:trPr>
+          <w:trHeight w:val="500"/>
+        </w:trPr>
+        <w:tc>
+          <w:tcPr>
+            <w:tcW w:w="1767" w:type="dxa"/>
+            <w:tcBorders>
               <w:top w:val="nil"/>
               <w:left w:val="single" w:sz="8" w:space="0" w:color="000000"/>
               <w:bottom w:val="single" w:sz="8" w:space="0" w:color="000000"/>
@@ -6969,6 +7091,7 @@
                 <w:sz w:val="24"/>
                 <w:szCs w:val="24"/>
               </w:rPr>
+              <w:lastRenderedPageBreak/>
               <w:t>message</w:t>
             </w:r>
           </w:p>
@@ -7059,10 +7182,10 @@
           <w:szCs w:val="34"/>
         </w:rPr>
       </w:pPr>
-      <w:bookmarkStart w:id="12" w:name="_hn0m09nrb45g" w:colFirst="0" w:colLast="0"/>
-      <w:bookmarkStart w:id="13" w:name="_12bk1zbri9kz" w:colFirst="0" w:colLast="0"/>
+      <w:bookmarkStart w:id="11" w:name="_hn0m09nrb45g" w:colFirst="0" w:colLast="0"/>
+      <w:bookmarkStart w:id="12" w:name="_12bk1zbri9kz" w:colFirst="0" w:colLast="0"/>
+      <w:bookmarkEnd w:id="11"/>
       <w:bookmarkEnd w:id="12"/>
-      <w:bookmarkEnd w:id="13"/>
       <w:r>
         <w:rPr>
           <w:rFonts w:ascii="Roboto" w:eastAsia="Roboto" w:hAnsi="Roboto" w:cs="Roboto"/>
@@ -7070,7 +7193,6 @@
           <w:sz w:val="34"/>
           <w:szCs w:val="34"/>
         </w:rPr>
-        <w:lastRenderedPageBreak/>
         <w:t>5</w:t>
       </w:r>
       <w:r>
@@ -7120,6 +7242,14 @@
         </w:rPr>
         <w:t>DELETE /payment</w:t>
       </w:r>
+      <w:r>
+        <w:rPr>
+          <w:rFonts w:ascii="Roboto" w:eastAsia="Roboto" w:hAnsi="Roboto" w:cs="Roboto"/>
+          <w:sz w:val="24"/>
+          <w:szCs w:val="24"/>
+        </w:rPr>
+        <w:t>s</w:t>
+      </w:r>
       <w:proofErr w:type="gramStart"/>
       <w:r>
         <w:rPr>
@@ -7138,6 +7268,8 @@
         </w:rPr>
         <w:t>paymentId</w:t>
       </w:r>
+      <w:bookmarkStart w:id="13" w:name="_GoBack"/>
+      <w:bookmarkEnd w:id="13"/>
       <w:proofErr w:type="spellEnd"/>
       <w:proofErr w:type="gramEnd"/>
     </w:p>
@@ -8523,6 +8655,7 @@
                 <w:sz w:val="24"/>
                 <w:szCs w:val="24"/>
               </w:rPr>
+              <w:lastRenderedPageBreak/>
               <w:t>message</w:t>
             </w:r>
           </w:p>
@@ -8615,7 +8748,6 @@
       </w:pPr>
       <w:bookmarkStart w:id="14" w:name="_dkc97a5mxodo" w:colFirst="0" w:colLast="0"/>
       <w:bookmarkEnd w:id="14"/>
-      <w:bookmarkEnd w:id="2"/>
     </w:p>
     <w:sectPr>
       <w:pgSz w:w="12240" w:h="15840"/>

</xml_diff>